<commit_message>
Nova atuaização na definição de interfaces Collections Java
</commit_message>
<xml_diff>
--- a/Euripedes Simões de Paula/Java/10 - Collections/01 - Introdução à Collections.docx
+++ b/Euripedes Simões de Paula/Java/10 - Collections/01 - Introdução à Collections.docx
@@ -1238,7 +1238,37 @@
         <w:rPr>
           <w:rFonts w:ascii="Consolas" w:hAnsi="Consolas"/>
         </w:rPr>
-        <w:t xml:space="preserve">Representa uma coleção que não perite elementos duplicados. </w:t>
+        <w:t>Representa uma coleção que não per</w:t>
+      </w:r>
+      <w:r>
+        <w:rPr>
+          <w:rFonts w:ascii="Consolas" w:hAnsi="Consolas"/>
+        </w:rPr>
+        <w:t>m</w:t>
+      </w:r>
+      <w:r>
+        <w:rPr>
+          <w:rFonts w:ascii="Consolas" w:hAnsi="Consolas"/>
+        </w:rPr>
+        <w:t>ite elementos duplicados</w:t>
+      </w:r>
+      <w:r>
+        <w:rPr>
+          <w:rFonts w:ascii="Consolas" w:hAnsi="Consolas"/>
+        </w:rPr>
+        <w:t>, e modela a abstração do conjunto matemático</w:t>
+      </w:r>
+      <w:r>
+        <w:rPr>
+          <w:rFonts w:ascii="Consolas" w:hAnsi="Consolas"/>
+        </w:rPr>
+        <w:t xml:space="preserve"> </w:t>
+      </w:r>
+      <w:r>
+        <w:rPr>
+          <w:rFonts w:ascii="Consolas" w:hAnsi="Consolas"/>
+        </w:rPr>
+        <w:t>e é usado para representar conjuntos (por exemplo: um deque de cartas, cursos que compõem a grade curricular de um aluno ou processos em execução de uma máquina).</w:t>
       </w:r>
     </w:p>
     <w:p>
@@ -1400,6 +1430,51 @@
         </w:rPr>
         <w:t xml:space="preserve"> usada para armazenar elementos antes do processamento. </w:t>
       </w:r>
+      <w:r>
+        <w:rPr>
+          <w:rFonts w:ascii="Consolas" w:hAnsi="Consolas"/>
+        </w:rPr>
+        <w:t xml:space="preserve">Normalmente, os elementos são armazenados como padrão FIFO (First-in, First-out), </w:t>
+      </w:r>
+      <w:r>
+        <w:rPr>
+          <w:rFonts w:ascii="Consolas" w:hAnsi="Consolas"/>
+        </w:rPr>
+        <w:lastRenderedPageBreak/>
+        <w:t>onde o primeiro elemento armazenado será o primeiro elemento a sair, e o último  elemento armazenado será o último a sair</w:t>
+      </w:r>
+      <w:r>
+        <w:rPr>
+          <w:rFonts w:ascii="Consolas" w:hAnsi="Consolas"/>
+        </w:rPr>
+        <w:t xml:space="preserve">; onde tanto o primeiro elemento, quanto o ultimo elemento, serão removidos pela chamada </w:t>
+      </w:r>
+      <w:r>
+        <w:rPr>
+          <w:rFonts w:ascii="Consolas" w:hAnsi="Consolas"/>
+          <w:color w:val="92D050"/>
+        </w:rPr>
+        <w:t>remove</w:t>
+      </w:r>
+      <w:r>
+        <w:rPr>
+          <w:rFonts w:ascii="Consolas" w:hAnsi="Consolas"/>
+        </w:rPr>
+        <w:t xml:space="preserve"> ou </w:t>
+      </w:r>
+      <w:r>
+        <w:rPr>
+          <w:rFonts w:ascii="Consolas" w:hAnsi="Consolas"/>
+          <w:color w:val="92D050"/>
+        </w:rPr>
+        <w:t>poll</w:t>
+      </w:r>
+      <w:r>
+        <w:rPr>
+          <w:rFonts w:ascii="Consolas" w:hAnsi="Consolas"/>
+        </w:rPr>
+        <w:t>. Na fila FIFO, os novos elementos são sempre adicionados no final da fila.</w:t>
+      </w:r>
     </w:p>
     <w:p>
       <w:pPr>
@@ -1509,6 +1584,27 @@
     </w:p>
     <w:p>
       <w:pPr>
+        <w:ind w:left="-1134" w:right="-1135"/>
+        <w:rPr>
+          <w:rFonts w:ascii="Consolas" w:hAnsi="Consolas"/>
+        </w:rPr>
+      </w:pPr>
+      <w:r>
+        <w:rPr>
+          <w:rFonts w:ascii="Consolas" w:hAnsi="Consolas"/>
+          <w:color w:val="92D050"/>
+        </w:rPr>
+        <w:t>Deque</w:t>
+      </w:r>
+      <w:r>
+        <w:rPr>
+          <w:rFonts w:ascii="Consolas" w:hAnsi="Consolas"/>
+        </w:rPr>
+        <w:t>:</w:t>
+      </w:r>
+    </w:p>
+    <w:p>
+      <w:pPr>
         <w:ind w:left="-567" w:right="-1135"/>
         <w:rPr>
           <w:rFonts w:ascii="Consolas" w:hAnsi="Consolas"/>
@@ -1517,9 +1613,22 @@
       <w:r>
         <w:rPr>
           <w:rFonts w:ascii="Consolas" w:hAnsi="Consolas"/>
-          <w:color w:val="92D050"/>
-        </w:rPr>
-        <w:lastRenderedPageBreak/>
+        </w:rPr>
+        <w:t>Uma coleção usada para armazenar múltiplos elementos antes do processamento. Contem as operações básicas da Collections, mas tem operações adicionais, como inserção, extração e inspeção.</w:t>
+      </w:r>
+    </w:p>
+    <w:p>
+      <w:pPr>
+        <w:ind w:left="-1134" w:right="-1135"/>
+        <w:rPr>
+          <w:rFonts w:ascii="Consolas" w:hAnsi="Consolas"/>
+        </w:rPr>
+      </w:pPr>
+      <w:r>
+        <w:rPr>
+          <w:rFonts w:ascii="Consolas" w:hAnsi="Consolas"/>
+          <w:color w:val="92D050"/>
+        </w:rPr>
         <w:t>Map</w:t>
       </w:r>
       <w:r>
@@ -2593,6 +2702,7 @@
         <w:rPr>
           <w:rFonts w:ascii="Consolas" w:hAnsi="Consolas"/>
         </w:rPr>
+        <w:lastRenderedPageBreak/>
         <w:t xml:space="preserve">No Diagrama acima, conseguimos ver duas </w:t>
       </w:r>
       <w:r>
@@ -2949,7 +3059,6 @@
         <w:rPr>
           <w:rFonts w:ascii="Consolas" w:hAnsi="Consolas"/>
         </w:rPr>
-        <w:lastRenderedPageBreak/>
         <w:t xml:space="preserve">A outra interface que encontramos no diagrama é o </w:t>
       </w:r>
       <w:r>
@@ -8976,8 +9085,23 @@
         <w:ind w:right="-1135"/>
         <w:rPr>
           <w:rFonts w:ascii="Consolas" w:hAnsi="Consolas"/>
-        </w:rPr>
-      </w:pPr>
+          <w:lang w:val="en-US"/>
+        </w:rPr>
+      </w:pPr>
+      <w:r>
+        <w:rPr>
+          <w:rFonts w:ascii="Consolas" w:hAnsi="Consolas"/>
+          <w:lang w:val="en-US"/>
+        </w:rPr>
+        <w:t>The Java Tutorials – Lesson In</w:t>
+      </w:r>
+      <w:r>
+        <w:rPr>
+          <w:rFonts w:ascii="Consolas" w:hAnsi="Consolas"/>
+          <w:lang w:val="en-US"/>
+        </w:rPr>
+        <w:t>terfaces</w:t>
+      </w:r>
     </w:p>
     <w:p>
       <w:pPr>
@@ -8986,6 +9110,12 @@
           <w:rFonts w:ascii="Consolas" w:hAnsi="Consolas"/>
         </w:rPr>
       </w:pPr>
+      <w:r>
+        <w:rPr>
+          <w:rFonts w:ascii="Consolas" w:hAnsi="Consolas"/>
+        </w:rPr>
+        <w:t>https://docs.oracle.com/javase/tutorial/collections/interfaces/index.html</w:t>
+      </w:r>
     </w:p>
     <w:sectPr>
       <w:pgSz w:w="11906" w:h="16838"/>

</xml_diff>